<commit_message>
more on methods section
</commit_message>
<xml_diff>
--- a/Electrofish data/Calle_explanation_on_forest_data.docx
+++ b/Electrofish data/Calle_explanation_on_forest_data.docx
@@ -532,7 +532,6 @@
           <w:lang w:val="en-US"/>
         </w:rPr>
       </w:pPr>
-      <w:bookmarkStart w:id="0" w:name="_GoBack"/>
       <w:r>
         <w:rPr>
           <w:lang w:val="en-US"/>
@@ -691,7 +690,6 @@
         <w:t>)</w:t>
       </w:r>
     </w:p>
-    <w:bookmarkEnd w:id="0"/>
     <w:p>
       <w:pPr>
         <w:rPr>
@@ -1093,6 +1091,1426 @@
           </wp:inline>
         </w:drawing>
       </w:r>
+    </w:p>
+    <w:p>
+      <w:pPr>
+        <w:rPr>
+          <w:lang w:val="en-US"/>
+        </w:rPr>
+      </w:pPr>
+    </w:p>
+    <w:p>
+      <w:pPr>
+        <w:rPr>
+          <w:lang w:val="en-US"/>
+        </w:rPr>
+      </w:pPr>
+    </w:p>
+    <w:p>
+      <w:pPr>
+        <w:shd w:val="clear" w:color="auto" w:fill="FFFFFF"/>
+        <w:spacing w:after="0" w:line="240" w:lineRule="auto"/>
+        <w:rPr>
+          <w:rFonts w:ascii="Calibri" w:eastAsia="Times New Roman" w:hAnsi="Calibri" w:cs="Times New Roman"/>
+          <w:color w:val="212121"/>
+          <w:sz w:val="24"/>
+          <w:szCs w:val="24"/>
+          <w:lang w:val="en-US"/>
+        </w:rPr>
+      </w:pPr>
+      <w:proofErr w:type="spellStart"/>
+      <w:r>
+        <w:rPr>
+          <w:rFonts w:ascii="Calibri" w:eastAsia="Times New Roman" w:hAnsi="Calibri" w:cs="Times New Roman"/>
+          <w:color w:val="000000"/>
+          <w:sz w:val="24"/>
+          <w:szCs w:val="24"/>
+          <w:lang w:val="en-US"/>
+        </w:rPr>
+        <w:t>Hej</w:t>
+      </w:r>
+      <w:proofErr w:type="spellEnd"/>
+      <w:r>
+        <w:rPr>
+          <w:rFonts w:ascii="Calibri" w:eastAsia="Times New Roman" w:hAnsi="Calibri" w:cs="Times New Roman"/>
+          <w:color w:val="000000"/>
+          <w:sz w:val="24"/>
+          <w:szCs w:val="24"/>
+          <w:lang w:val="en-US"/>
+        </w:rPr>
+        <w:t xml:space="preserve"> </w:t>
+      </w:r>
+      <w:proofErr w:type="spellStart"/>
+      <w:r>
+        <w:rPr>
+          <w:rFonts w:ascii="Calibri" w:eastAsia="Times New Roman" w:hAnsi="Calibri" w:cs="Times New Roman"/>
+          <w:color w:val="000000"/>
+          <w:sz w:val="24"/>
+          <w:szCs w:val="24"/>
+          <w:lang w:val="en-US"/>
+        </w:rPr>
+        <w:t>Calle</w:t>
+      </w:r>
+      <w:proofErr w:type="spellEnd"/>
+      <w:r>
+        <w:rPr>
+          <w:rFonts w:ascii="Calibri" w:eastAsia="Times New Roman" w:hAnsi="Calibri" w:cs="Times New Roman"/>
+          <w:color w:val="000000"/>
+          <w:sz w:val="24"/>
+          <w:szCs w:val="24"/>
+          <w:lang w:val="en-US"/>
+        </w:rPr>
+        <w:t xml:space="preserve"> (Cc Erik),</w:t>
+      </w:r>
+    </w:p>
+    <w:p>
+      <w:pPr>
+        <w:shd w:val="clear" w:color="auto" w:fill="FFFFFF"/>
+        <w:spacing w:after="0" w:line="240" w:lineRule="auto"/>
+        <w:rPr>
+          <w:rFonts w:ascii="Calibri" w:eastAsia="Times New Roman" w:hAnsi="Calibri" w:cs="Times New Roman"/>
+          <w:color w:val="212121"/>
+          <w:sz w:val="24"/>
+          <w:szCs w:val="24"/>
+          <w:lang w:val="en-US"/>
+        </w:rPr>
+      </w:pPr>
+      <w:r>
+        <w:rPr>
+          <w:rFonts w:ascii="Calibri" w:eastAsia="Times New Roman" w:hAnsi="Calibri" w:cs="Times New Roman"/>
+          <w:color w:val="000000"/>
+          <w:sz w:val="24"/>
+          <w:szCs w:val="24"/>
+          <w:lang w:val="en-US"/>
+        </w:rPr>
+        <w:t> </w:t>
+      </w:r>
+    </w:p>
+    <w:p>
+      <w:pPr>
+        <w:shd w:val="clear" w:color="auto" w:fill="FFFFFF"/>
+        <w:spacing w:after="0" w:line="240" w:lineRule="auto"/>
+        <w:rPr>
+          <w:rFonts w:ascii="Calibri" w:eastAsia="Times New Roman" w:hAnsi="Calibri" w:cs="Times New Roman"/>
+          <w:color w:val="212121"/>
+          <w:sz w:val="24"/>
+          <w:szCs w:val="24"/>
+          <w:lang w:val="en-US"/>
+        </w:rPr>
+      </w:pPr>
+      <w:r>
+        <w:rPr>
+          <w:rFonts w:ascii="Calibri" w:eastAsia="Times New Roman" w:hAnsi="Calibri" w:cs="Times New Roman"/>
+          <w:color w:val="000000"/>
+          <w:sz w:val="24"/>
+          <w:szCs w:val="24"/>
+          <w:lang w:val="en-US"/>
+        </w:rPr>
+        <w:t>Great job! I am really looking forward to including the new variables in the models!</w:t>
+      </w:r>
+    </w:p>
+    <w:p>
+      <w:pPr>
+        <w:shd w:val="clear" w:color="auto" w:fill="FFFFFF"/>
+        <w:spacing w:after="0" w:line="240" w:lineRule="auto"/>
+        <w:rPr>
+          <w:rFonts w:ascii="Calibri" w:eastAsia="Times New Roman" w:hAnsi="Calibri" w:cs="Times New Roman"/>
+          <w:color w:val="212121"/>
+          <w:sz w:val="24"/>
+          <w:szCs w:val="24"/>
+          <w:lang w:val="en-US"/>
+        </w:rPr>
+      </w:pPr>
+      <w:r>
+        <w:rPr>
+          <w:rFonts w:ascii="Calibri" w:eastAsia="Times New Roman" w:hAnsi="Calibri" w:cs="Times New Roman"/>
+          <w:color w:val="000000"/>
+          <w:sz w:val="24"/>
+          <w:szCs w:val="24"/>
+          <w:lang w:val="en-US"/>
+        </w:rPr>
+        <w:t xml:space="preserve">You made it quite fast, I am </w:t>
+      </w:r>
+      <w:proofErr w:type="gramStart"/>
+      <w:r>
+        <w:rPr>
+          <w:rFonts w:ascii="Calibri" w:eastAsia="Times New Roman" w:hAnsi="Calibri" w:cs="Times New Roman"/>
+          <w:color w:val="000000"/>
+          <w:sz w:val="24"/>
+          <w:szCs w:val="24"/>
+          <w:lang w:val="en-US"/>
+        </w:rPr>
+        <w:t>impressed :0</w:t>
+      </w:r>
+      <w:proofErr w:type="gramEnd"/>
+    </w:p>
+    <w:p>
+      <w:pPr>
+        <w:shd w:val="clear" w:color="auto" w:fill="FFFFFF"/>
+        <w:spacing w:after="0" w:line="240" w:lineRule="auto"/>
+        <w:rPr>
+          <w:rFonts w:ascii="Calibri" w:eastAsia="Times New Roman" w:hAnsi="Calibri" w:cs="Times New Roman"/>
+          <w:color w:val="212121"/>
+          <w:sz w:val="24"/>
+          <w:szCs w:val="24"/>
+          <w:lang w:val="en-US"/>
+        </w:rPr>
+      </w:pPr>
+      <w:r>
+        <w:rPr>
+          <w:rFonts w:ascii="Calibri" w:eastAsia="Times New Roman" w:hAnsi="Calibri" w:cs="Times New Roman"/>
+          <w:color w:val="000000"/>
+          <w:sz w:val="24"/>
+          <w:szCs w:val="24"/>
+          <w:lang w:val="en-US"/>
+        </w:rPr>
+        <w:t> </w:t>
+      </w:r>
+    </w:p>
+    <w:p>
+      <w:pPr>
+        <w:shd w:val="clear" w:color="auto" w:fill="FFFFFF"/>
+        <w:spacing w:after="0" w:line="240" w:lineRule="auto"/>
+        <w:rPr>
+          <w:rFonts w:ascii="Calibri" w:eastAsia="Times New Roman" w:hAnsi="Calibri" w:cs="Times New Roman"/>
+          <w:color w:val="212121"/>
+          <w:sz w:val="24"/>
+          <w:szCs w:val="24"/>
+          <w:lang w:val="en-US"/>
+        </w:rPr>
+      </w:pPr>
+      <w:r>
+        <w:rPr>
+          <w:rFonts w:ascii="Calibri" w:eastAsia="Times New Roman" w:hAnsi="Calibri" w:cs="Times New Roman"/>
+          <w:color w:val="000000"/>
+          <w:sz w:val="24"/>
+          <w:szCs w:val="24"/>
+          <w:lang w:val="en-US"/>
+        </w:rPr>
+        <w:lastRenderedPageBreak/>
+        <w:t>A few questions:</w:t>
+      </w:r>
+    </w:p>
+    <w:p>
+      <w:pPr>
+        <w:shd w:val="clear" w:color="auto" w:fill="FFFFFF"/>
+        <w:spacing w:after="0" w:line="240" w:lineRule="auto"/>
+        <w:rPr>
+          <w:rFonts w:ascii="Calibri" w:eastAsia="Times New Roman" w:hAnsi="Calibri" w:cs="Times New Roman"/>
+          <w:color w:val="212121"/>
+          <w:sz w:val="24"/>
+          <w:szCs w:val="24"/>
+          <w:lang w:val="en-US"/>
+        </w:rPr>
+      </w:pPr>
+      <w:r>
+        <w:rPr>
+          <w:rFonts w:ascii="Calibri" w:eastAsia="Times New Roman" w:hAnsi="Calibri" w:cs="Times New Roman"/>
+          <w:color w:val="000000"/>
+          <w:sz w:val="24"/>
+          <w:szCs w:val="24"/>
+          <w:lang w:val="en-US"/>
+        </w:rPr>
+        <w:t xml:space="preserve">1) You have reported the mean coverage in hectares in </w:t>
+      </w:r>
+      <w:proofErr w:type="spellStart"/>
+      <w:proofErr w:type="gramStart"/>
+      <w:r>
+        <w:rPr>
+          <w:rFonts w:ascii="Calibri" w:eastAsia="Times New Roman" w:hAnsi="Calibri" w:cs="Times New Roman"/>
+          <w:color w:val="000000"/>
+          <w:sz w:val="24"/>
+          <w:szCs w:val="24"/>
+          <w:lang w:val="en-US"/>
+        </w:rPr>
+        <w:t>a</w:t>
+      </w:r>
+      <w:proofErr w:type="spellEnd"/>
+      <w:proofErr w:type="gramEnd"/>
+      <w:r>
+        <w:rPr>
+          <w:rFonts w:ascii="Calibri" w:eastAsia="Times New Roman" w:hAnsi="Calibri" w:cs="Times New Roman"/>
+          <w:color w:val="000000"/>
+          <w:sz w:val="24"/>
+          <w:szCs w:val="24"/>
+          <w:lang w:val="en-US"/>
+        </w:rPr>
+        <w:t xml:space="preserve"> area of ca 154 hectares. What was the original resolution of the data? I mean, how large are the pixels that you have used to estimate the average?</w:t>
+      </w:r>
+    </w:p>
+    <w:p>
+      <w:pPr>
+        <w:shd w:val="clear" w:color="auto" w:fill="FFFFFF"/>
+        <w:spacing w:after="0" w:line="240" w:lineRule="auto"/>
+        <w:rPr>
+          <w:rFonts w:ascii="Calibri" w:eastAsia="Times New Roman" w:hAnsi="Calibri" w:cs="Times New Roman"/>
+          <w:color w:val="212121"/>
+          <w:sz w:val="24"/>
+          <w:szCs w:val="24"/>
+          <w:lang w:val="en-US"/>
+        </w:rPr>
+      </w:pPr>
+      <w:r>
+        <w:rPr>
+          <w:rFonts w:ascii="Calibri" w:eastAsia="Times New Roman" w:hAnsi="Calibri" w:cs="Times New Roman"/>
+          <w:color w:val="000000"/>
+          <w:sz w:val="24"/>
+          <w:szCs w:val="24"/>
+          <w:lang w:val="en-US"/>
+        </w:rPr>
+        <w:t>2) Was the pixel size the same for data related to age and volume?</w:t>
+      </w:r>
+    </w:p>
+    <w:p>
+      <w:pPr>
+        <w:shd w:val="clear" w:color="auto" w:fill="FFFFFF"/>
+        <w:spacing w:after="0" w:line="240" w:lineRule="auto"/>
+        <w:rPr>
+          <w:rFonts w:ascii="Calibri" w:eastAsia="Times New Roman" w:hAnsi="Calibri" w:cs="Times New Roman"/>
+          <w:color w:val="212121"/>
+          <w:sz w:val="24"/>
+          <w:szCs w:val="24"/>
+          <w:lang w:val="en-US"/>
+        </w:rPr>
+      </w:pPr>
+      <w:r>
+        <w:rPr>
+          <w:rFonts w:ascii="Calibri" w:eastAsia="Times New Roman" w:hAnsi="Calibri" w:cs="Times New Roman"/>
+          <w:color w:val="000000"/>
+          <w:sz w:val="24"/>
+          <w:szCs w:val="24"/>
+          <w:lang w:val="en-US"/>
+        </w:rPr>
+        <w:t xml:space="preserve">3) Is the total volume of forest a function of coverage? Or to be clearer: of course the two are correlated, but was the volume estimated independently from the coverage or is derived </w:t>
+      </w:r>
+      <w:proofErr w:type="spellStart"/>
+      <w:r>
+        <w:rPr>
+          <w:rFonts w:ascii="Calibri" w:eastAsia="Times New Roman" w:hAnsi="Calibri" w:cs="Times New Roman"/>
+          <w:color w:val="000000"/>
+          <w:sz w:val="24"/>
+          <w:szCs w:val="24"/>
+          <w:lang w:val="en-US"/>
+        </w:rPr>
+        <w:t>matematically</w:t>
+      </w:r>
+      <w:proofErr w:type="spellEnd"/>
+      <w:r>
+        <w:rPr>
+          <w:rFonts w:ascii="Calibri" w:eastAsia="Times New Roman" w:hAnsi="Calibri" w:cs="Times New Roman"/>
+          <w:color w:val="000000"/>
+          <w:sz w:val="24"/>
+          <w:szCs w:val="24"/>
+          <w:lang w:val="en-US"/>
+        </w:rPr>
+        <w:t xml:space="preserve"> from the coverage?</w:t>
+      </w:r>
+    </w:p>
+    <w:p>
+      <w:pPr>
+        <w:shd w:val="clear" w:color="auto" w:fill="FFFFFF"/>
+        <w:spacing w:after="0" w:line="240" w:lineRule="auto"/>
+        <w:rPr>
+          <w:rFonts w:ascii="Calibri" w:eastAsia="Times New Roman" w:hAnsi="Calibri" w:cs="Times New Roman"/>
+          <w:color w:val="212121"/>
+          <w:sz w:val="24"/>
+          <w:szCs w:val="24"/>
+          <w:lang w:val="en-US"/>
+        </w:rPr>
+      </w:pPr>
+      <w:r>
+        <w:rPr>
+          <w:rFonts w:ascii="Calibri" w:eastAsia="Times New Roman" w:hAnsi="Calibri" w:cs="Times New Roman"/>
+          <w:color w:val="000000"/>
+          <w:sz w:val="24"/>
+          <w:szCs w:val="24"/>
+          <w:lang w:val="en-US"/>
+        </w:rPr>
+        <w:t> </w:t>
+      </w:r>
+    </w:p>
+    <w:p>
+      <w:pPr>
+        <w:shd w:val="clear" w:color="auto" w:fill="FFFFFF"/>
+        <w:spacing w:after="0" w:line="240" w:lineRule="auto"/>
+        <w:rPr>
+          <w:rFonts w:ascii="Calibri" w:eastAsia="Times New Roman" w:hAnsi="Calibri" w:cs="Times New Roman"/>
+          <w:color w:val="212121"/>
+          <w:sz w:val="24"/>
+          <w:szCs w:val="24"/>
+          <w:lang w:val="en-US"/>
+        </w:rPr>
+      </w:pPr>
+      <w:r>
+        <w:rPr>
+          <w:rFonts w:ascii="Calibri" w:eastAsia="Times New Roman" w:hAnsi="Calibri" w:cs="Times New Roman"/>
+          <w:color w:val="000000"/>
+          <w:sz w:val="24"/>
+          <w:szCs w:val="24"/>
+          <w:lang w:val="en-US"/>
+        </w:rPr>
+        <w:t>Btw,</w:t>
+      </w:r>
+      <w:proofErr w:type="gramStart"/>
+      <w:r>
+        <w:rPr>
+          <w:rFonts w:ascii="Calibri" w:eastAsia="Times New Roman" w:hAnsi="Calibri" w:cs="Times New Roman"/>
+          <w:color w:val="000000"/>
+          <w:sz w:val="24"/>
+          <w:szCs w:val="24"/>
+          <w:lang w:val="en-US"/>
+        </w:rPr>
+        <w:t>  thanks</w:t>
+      </w:r>
+      <w:proofErr w:type="gramEnd"/>
+      <w:r>
+        <w:rPr>
+          <w:rFonts w:ascii="Calibri" w:eastAsia="Times New Roman" w:hAnsi="Calibri" w:cs="Times New Roman"/>
+          <w:color w:val="000000"/>
+          <w:sz w:val="24"/>
+          <w:szCs w:val="24"/>
+          <w:lang w:val="en-US"/>
+        </w:rPr>
+        <w:t xml:space="preserve"> for the bonus variable "Clouds", very thoughtful.</w:t>
+      </w:r>
+    </w:p>
+    <w:p>
+      <w:pPr>
+        <w:shd w:val="clear" w:color="auto" w:fill="FFFFFF"/>
+        <w:spacing w:after="0" w:line="240" w:lineRule="auto"/>
+        <w:rPr>
+          <w:rFonts w:ascii="Calibri" w:eastAsia="Times New Roman" w:hAnsi="Calibri" w:cs="Times New Roman"/>
+          <w:color w:val="212121"/>
+          <w:sz w:val="24"/>
+          <w:szCs w:val="24"/>
+          <w:lang w:val="en-US"/>
+        </w:rPr>
+      </w:pPr>
+      <w:r>
+        <w:rPr>
+          <w:rFonts w:ascii="Calibri" w:eastAsia="Times New Roman" w:hAnsi="Calibri" w:cs="Times New Roman"/>
+          <w:color w:val="000000"/>
+          <w:sz w:val="24"/>
+          <w:szCs w:val="24"/>
+          <w:lang w:val="en-US"/>
+        </w:rPr>
+        <w:t> </w:t>
+      </w:r>
+    </w:p>
+    <w:p>
+      <w:pPr>
+        <w:shd w:val="clear" w:color="auto" w:fill="FFFFFF"/>
+        <w:spacing w:after="0" w:line="240" w:lineRule="auto"/>
+        <w:rPr>
+          <w:rFonts w:ascii="Calibri" w:eastAsia="Times New Roman" w:hAnsi="Calibri" w:cs="Times New Roman"/>
+          <w:color w:val="212121"/>
+          <w:sz w:val="24"/>
+          <w:szCs w:val="24"/>
+          <w:lang w:val="en-US"/>
+        </w:rPr>
+      </w:pPr>
+      <w:r>
+        <w:rPr>
+          <w:rFonts w:ascii="Calibri" w:eastAsia="Times New Roman" w:hAnsi="Calibri" w:cs="Times New Roman"/>
+          <w:color w:val="000000"/>
+          <w:sz w:val="24"/>
+          <w:szCs w:val="24"/>
+          <w:lang w:val="en-US"/>
+        </w:rPr>
+        <w:t xml:space="preserve">Ha </w:t>
+      </w:r>
+      <w:proofErr w:type="spellStart"/>
+      <w:r>
+        <w:rPr>
+          <w:rFonts w:ascii="Calibri" w:eastAsia="Times New Roman" w:hAnsi="Calibri" w:cs="Times New Roman"/>
+          <w:color w:val="000000"/>
+          <w:sz w:val="24"/>
+          <w:szCs w:val="24"/>
+          <w:lang w:val="en-US"/>
+        </w:rPr>
+        <w:t>det</w:t>
+      </w:r>
+      <w:proofErr w:type="spellEnd"/>
+      <w:r>
+        <w:rPr>
+          <w:rFonts w:ascii="Calibri" w:eastAsia="Times New Roman" w:hAnsi="Calibri" w:cs="Times New Roman"/>
+          <w:color w:val="000000"/>
+          <w:sz w:val="24"/>
+          <w:szCs w:val="24"/>
+          <w:lang w:val="en-US"/>
+        </w:rPr>
+        <w:t xml:space="preserve"> </w:t>
+      </w:r>
+      <w:proofErr w:type="spellStart"/>
+      <w:r>
+        <w:rPr>
+          <w:rFonts w:ascii="Calibri" w:eastAsia="Times New Roman" w:hAnsi="Calibri" w:cs="Times New Roman"/>
+          <w:color w:val="000000"/>
+          <w:sz w:val="24"/>
+          <w:szCs w:val="24"/>
+          <w:lang w:val="en-US"/>
+        </w:rPr>
+        <w:t>canonbra</w:t>
+      </w:r>
+      <w:proofErr w:type="spellEnd"/>
+      <w:r>
+        <w:rPr>
+          <w:rFonts w:ascii="Calibri" w:eastAsia="Times New Roman" w:hAnsi="Calibri" w:cs="Times New Roman"/>
+          <w:color w:val="000000"/>
+          <w:sz w:val="24"/>
+          <w:szCs w:val="24"/>
+          <w:lang w:val="en-US"/>
+        </w:rPr>
+        <w:t>!</w:t>
+      </w:r>
+    </w:p>
+    <w:p>
+      <w:pPr>
+        <w:shd w:val="clear" w:color="auto" w:fill="FFFFFF"/>
+        <w:spacing w:after="0" w:line="240" w:lineRule="auto"/>
+        <w:rPr>
+          <w:rFonts w:ascii="Calibri" w:eastAsia="Times New Roman" w:hAnsi="Calibri" w:cs="Times New Roman"/>
+          <w:color w:val="212121"/>
+          <w:sz w:val="24"/>
+          <w:szCs w:val="24"/>
+          <w:lang w:val="en-US"/>
+        </w:rPr>
+      </w:pPr>
+      <w:r>
+        <w:rPr>
+          <w:rFonts w:ascii="Calibri" w:eastAsia="Times New Roman" w:hAnsi="Calibri" w:cs="Times New Roman"/>
+          <w:color w:val="000000"/>
+          <w:sz w:val="24"/>
+          <w:szCs w:val="24"/>
+          <w:lang w:val="en-US"/>
+        </w:rPr>
+        <w:t> </w:t>
+      </w:r>
+    </w:p>
+    <w:p>
+      <w:pPr>
+        <w:shd w:val="clear" w:color="auto" w:fill="FFFFFF"/>
+        <w:spacing w:after="0" w:line="240" w:lineRule="auto"/>
+        <w:rPr>
+          <w:rFonts w:ascii="Calibri" w:eastAsia="Times New Roman" w:hAnsi="Calibri" w:cs="Times New Roman"/>
+          <w:color w:val="212121"/>
+          <w:sz w:val="24"/>
+          <w:szCs w:val="24"/>
+          <w:lang w:val="en-US"/>
+        </w:rPr>
+      </w:pPr>
+      <w:r>
+        <w:rPr>
+          <w:rFonts w:ascii="Calibri" w:eastAsia="Times New Roman" w:hAnsi="Calibri" w:cs="Times New Roman"/>
+          <w:color w:val="000000"/>
+          <w:sz w:val="24"/>
+          <w:szCs w:val="24"/>
+          <w:lang w:val="en-US"/>
+        </w:rPr>
+        <w:t>Serena</w:t>
+      </w:r>
+    </w:p>
+    <w:p>
+      <w:pPr>
+        <w:rPr>
+          <w:lang w:val="en-US"/>
+        </w:rPr>
+      </w:pPr>
+    </w:p>
+    <w:p>
+      <w:pPr>
+        <w:rPr>
+          <w:lang w:val="en-US"/>
+        </w:rPr>
+      </w:pPr>
+    </w:p>
+    <w:p>
+      <w:pPr>
+        <w:shd w:val="clear" w:color="auto" w:fill="FFFFFF"/>
+        <w:spacing w:after="0" w:line="240" w:lineRule="auto"/>
+        <w:rPr>
+          <w:rFonts w:ascii="Segoe UI" w:eastAsia="Times New Roman" w:hAnsi="Segoe UI" w:cs="Segoe UI"/>
+          <w:color w:val="212121"/>
+          <w:sz w:val="23"/>
+          <w:szCs w:val="23"/>
+          <w:lang w:val="en-US"/>
+        </w:rPr>
+      </w:pPr>
+      <w:proofErr w:type="spellStart"/>
+      <w:r>
+        <w:rPr>
+          <w:rFonts w:ascii="Arial" w:eastAsia="Times New Roman" w:hAnsi="Arial" w:cs="Arial"/>
+          <w:color w:val="1F497D"/>
+          <w:lang w:val="en-US"/>
+        </w:rPr>
+        <w:t>Hej</w:t>
+      </w:r>
+      <w:proofErr w:type="spellEnd"/>
+      <w:r>
+        <w:rPr>
+          <w:rFonts w:ascii="Arial" w:eastAsia="Times New Roman" w:hAnsi="Arial" w:cs="Arial"/>
+          <w:color w:val="1F497D"/>
+          <w:lang w:val="en-US"/>
+        </w:rPr>
+        <w:t xml:space="preserve"> Serena,</w:t>
+      </w:r>
+    </w:p>
+    <w:p>
+      <w:pPr>
+        <w:shd w:val="clear" w:color="auto" w:fill="FFFFFF"/>
+        <w:spacing w:after="0" w:line="240" w:lineRule="auto"/>
+        <w:rPr>
+          <w:rFonts w:ascii="Segoe UI" w:eastAsia="Times New Roman" w:hAnsi="Segoe UI" w:cs="Segoe UI"/>
+          <w:color w:val="212121"/>
+          <w:sz w:val="23"/>
+          <w:szCs w:val="23"/>
+          <w:lang w:val="en-US"/>
+        </w:rPr>
+      </w:pPr>
+      <w:r>
+        <w:rPr>
+          <w:rFonts w:ascii="Arial" w:eastAsia="Times New Roman" w:hAnsi="Arial" w:cs="Arial"/>
+          <w:color w:val="1F497D"/>
+          <w:lang w:val="en-US"/>
+        </w:rPr>
+        <w:t> </w:t>
+      </w:r>
+    </w:p>
+    <w:p>
+      <w:pPr>
+        <w:shd w:val="clear" w:color="auto" w:fill="FFFFFF"/>
+        <w:spacing w:after="0" w:line="240" w:lineRule="auto"/>
+        <w:rPr>
+          <w:rFonts w:ascii="Segoe UI" w:eastAsia="Times New Roman" w:hAnsi="Segoe UI" w:cs="Segoe UI"/>
+          <w:color w:val="212121"/>
+          <w:sz w:val="23"/>
+          <w:szCs w:val="23"/>
+          <w:lang w:val="en-US"/>
+        </w:rPr>
+      </w:pPr>
+      <w:r>
+        <w:rPr>
+          <w:rFonts w:ascii="Arial" w:eastAsia="Times New Roman" w:hAnsi="Arial" w:cs="Arial"/>
+          <w:color w:val="1F497D"/>
+          <w:lang w:val="en-US"/>
+        </w:rPr>
+        <w:t>Thanks!</w:t>
+      </w:r>
+    </w:p>
+    <w:p>
+      <w:pPr>
+        <w:shd w:val="clear" w:color="auto" w:fill="FFFFFF"/>
+        <w:spacing w:after="0" w:line="240" w:lineRule="auto"/>
+        <w:rPr>
+          <w:rFonts w:ascii="Segoe UI" w:eastAsia="Times New Roman" w:hAnsi="Segoe UI" w:cs="Segoe UI"/>
+          <w:color w:val="212121"/>
+          <w:sz w:val="23"/>
+          <w:szCs w:val="23"/>
+          <w:lang w:val="en-US"/>
+        </w:rPr>
+      </w:pPr>
+      <w:r>
+        <w:rPr>
+          <w:rFonts w:ascii="Arial" w:eastAsia="Times New Roman" w:hAnsi="Arial" w:cs="Arial"/>
+          <w:color w:val="1F497D"/>
+          <w:lang w:val="en-US"/>
+        </w:rPr>
+        <w:t> </w:t>
+      </w:r>
+    </w:p>
+    <w:p>
+      <w:pPr>
+        <w:shd w:val="clear" w:color="auto" w:fill="FFFFFF"/>
+        <w:spacing w:after="0" w:line="240" w:lineRule="auto"/>
+        <w:ind w:hanging="360"/>
+        <w:rPr>
+          <w:rFonts w:ascii="Segoe UI" w:eastAsia="Times New Roman" w:hAnsi="Segoe UI" w:cs="Segoe UI"/>
+          <w:color w:val="212121"/>
+          <w:sz w:val="23"/>
+          <w:szCs w:val="23"/>
+          <w:lang w:val="en-US"/>
+        </w:rPr>
+      </w:pPr>
+      <w:r>
+        <w:rPr>
+          <w:rFonts w:ascii="Arial" w:eastAsia="Times New Roman" w:hAnsi="Arial" w:cs="Arial"/>
+          <w:color w:val="1F497D"/>
+          <w:lang w:val="en-US"/>
+        </w:rPr>
+        <w:t>1.    The original resolution of the data is 25x25 meters, which is quite high (but the creators of the data stress that the study area should be a quite large when using this data). The pixel size means that a circular buffer zone around an electrofishing site could contain approximately 2400 pixels of information. The coverage is equal to the number of pixels with information within the buffer, instead of number of pixels, it is converted to hectares in your file (if I remember correctly). In agricultural areas where there may be very little forest, only a few pixels carry information of forest age, and so the coverage is low.</w:t>
+      </w:r>
+    </w:p>
+    <w:p>
+      <w:pPr>
+        <w:shd w:val="clear" w:color="auto" w:fill="FFFFFF"/>
+        <w:spacing w:after="0" w:line="240" w:lineRule="auto"/>
+        <w:ind w:hanging="360"/>
+        <w:rPr>
+          <w:rFonts w:ascii="Segoe UI" w:eastAsia="Times New Roman" w:hAnsi="Segoe UI" w:cs="Segoe UI"/>
+          <w:color w:val="212121"/>
+          <w:sz w:val="23"/>
+          <w:szCs w:val="23"/>
+          <w:lang w:val="en-US"/>
+        </w:rPr>
+      </w:pPr>
+      <w:r>
+        <w:rPr>
+          <w:rFonts w:ascii="Arial" w:eastAsia="Times New Roman" w:hAnsi="Arial" w:cs="Arial"/>
+          <w:color w:val="1F497D"/>
+          <w:lang w:val="en-US"/>
+        </w:rPr>
+        <w:t>2.    Pixel size was 25x25m for all layers included</w:t>
+      </w:r>
+    </w:p>
+    <w:p>
+      <w:pPr>
+        <w:shd w:val="clear" w:color="auto" w:fill="FFFFFF"/>
+        <w:spacing w:after="0" w:line="240" w:lineRule="auto"/>
+        <w:ind w:hanging="360"/>
+        <w:rPr>
+          <w:rFonts w:ascii="Segoe UI" w:eastAsia="Times New Roman" w:hAnsi="Segoe UI" w:cs="Segoe UI"/>
+          <w:color w:val="212121"/>
+          <w:sz w:val="23"/>
+          <w:szCs w:val="23"/>
+          <w:lang w:val="en-US"/>
+        </w:rPr>
+      </w:pPr>
+      <w:r>
+        <w:rPr>
+          <w:rFonts w:ascii="Arial" w:eastAsia="Times New Roman" w:hAnsi="Arial" w:cs="Arial"/>
+          <w:color w:val="1F497D"/>
+          <w:lang w:val="en-US"/>
+        </w:rPr>
+        <w:t>3.    The forest volume is provided in standardized units of m</w:t>
+      </w:r>
+      <w:r>
+        <w:rPr>
+          <w:rFonts w:ascii="Arial" w:eastAsia="Times New Roman" w:hAnsi="Arial" w:cs="Arial"/>
+          <w:color w:val="1F497D"/>
+          <w:sz w:val="20"/>
+          <w:szCs w:val="20"/>
+          <w:vertAlign w:val="superscript"/>
+          <w:lang w:val="en-US"/>
+        </w:rPr>
+        <w:t>3</w:t>
+      </w:r>
+      <w:r>
+        <w:rPr>
+          <w:rFonts w:ascii="Arial" w:eastAsia="Times New Roman" w:hAnsi="Arial" w:cs="Arial"/>
+          <w:color w:val="1F497D"/>
+          <w:lang w:val="en-US"/>
+        </w:rPr>
+        <w:t> of forest per hectare for each 25x25m pixel (a little mind boggling at first). A standardized volume of forest per pixel alone will not say much if we don’t know the coverage! So the mean density (m</w:t>
+      </w:r>
+      <w:r>
+        <w:rPr>
+          <w:rFonts w:ascii="Arial" w:eastAsia="Times New Roman" w:hAnsi="Arial" w:cs="Arial"/>
+          <w:color w:val="1F497D"/>
+          <w:sz w:val="20"/>
+          <w:szCs w:val="20"/>
+          <w:vertAlign w:val="superscript"/>
+          <w:lang w:val="en-US"/>
+        </w:rPr>
+        <w:t>3</w:t>
+      </w:r>
+      <w:r>
+        <w:rPr>
+          <w:rFonts w:ascii="Arial" w:eastAsia="Times New Roman" w:hAnsi="Arial" w:cs="Arial"/>
+          <w:color w:val="1F497D"/>
+          <w:lang w:val="en-US"/>
+        </w:rPr>
+        <w:t> of forest per hectare) within the buffer is multiplied with the coverage (number of hectares) within the buffer to receive the total volume of forest within the vicinity of a site.</w:t>
+      </w:r>
+    </w:p>
+    <w:p>
+      <w:pPr>
+        <w:shd w:val="clear" w:color="auto" w:fill="FFFFFF"/>
+        <w:spacing w:after="0" w:line="240" w:lineRule="auto"/>
+        <w:rPr>
+          <w:rFonts w:ascii="Segoe UI" w:eastAsia="Times New Roman" w:hAnsi="Segoe UI" w:cs="Segoe UI"/>
+          <w:color w:val="212121"/>
+          <w:sz w:val="23"/>
+          <w:szCs w:val="23"/>
+          <w:lang w:val="en-US"/>
+        </w:rPr>
+      </w:pPr>
+      <w:r>
+        <w:rPr>
+          <w:rFonts w:ascii="Arial" w:eastAsia="Times New Roman" w:hAnsi="Arial" w:cs="Arial"/>
+          <w:color w:val="1F497D"/>
+          <w:lang w:val="en-US"/>
+        </w:rPr>
+        <w:t> </w:t>
+      </w:r>
+    </w:p>
+    <w:p>
+      <w:pPr>
+        <w:shd w:val="clear" w:color="auto" w:fill="FFFFFF"/>
+        <w:spacing w:after="0" w:line="240" w:lineRule="auto"/>
+        <w:rPr>
+          <w:rFonts w:ascii="Segoe UI" w:eastAsia="Times New Roman" w:hAnsi="Segoe UI" w:cs="Segoe UI"/>
+          <w:color w:val="212121"/>
+          <w:sz w:val="23"/>
+          <w:szCs w:val="23"/>
+          <w:lang w:val="en-US"/>
+        </w:rPr>
+      </w:pPr>
+      <w:r>
+        <w:rPr>
+          <w:rFonts w:ascii="Arial" w:eastAsia="Times New Roman" w:hAnsi="Arial" w:cs="Arial"/>
+          <w:color w:val="1F497D"/>
+          <w:lang w:val="en-US"/>
+        </w:rPr>
+        <w:t>I pasted a picture of how the data looks together with the sites and buffers so you’ll get an idea. </w:t>
+      </w:r>
+      <w:r>
+        <w:rPr>
+          <w:rFonts w:ascii="Wingdings" w:eastAsia="Times New Roman" w:hAnsi="Wingdings" w:cs="Segoe UI"/>
+          <w:color w:val="1F497D"/>
+          <w:lang w:val="en-US"/>
+        </w:rPr>
+        <w:t></w:t>
+      </w:r>
+    </w:p>
+    <w:p>
+      <w:pPr>
+        <w:shd w:val="clear" w:color="auto" w:fill="FFFFFF"/>
+        <w:spacing w:after="0" w:line="240" w:lineRule="auto"/>
+        <w:rPr>
+          <w:rFonts w:ascii="Segoe UI" w:eastAsia="Times New Roman" w:hAnsi="Segoe UI" w:cs="Segoe UI"/>
+          <w:color w:val="212121"/>
+          <w:sz w:val="23"/>
+          <w:szCs w:val="23"/>
+          <w:lang w:val="en-US"/>
+        </w:rPr>
+      </w:pPr>
+      <w:r>
+        <w:rPr>
+          <w:rFonts w:ascii="Arial" w:eastAsia="Times New Roman" w:hAnsi="Arial" w:cs="Arial"/>
+          <w:color w:val="1F497D"/>
+          <w:lang w:val="en-US"/>
+        </w:rPr>
+        <w:t> </w:t>
+      </w:r>
+    </w:p>
+    <w:p>
+      <w:pPr>
+        <w:shd w:val="clear" w:color="auto" w:fill="FFFFFF"/>
+        <w:spacing w:after="0" w:line="240" w:lineRule="auto"/>
+        <w:rPr>
+          <w:rFonts w:ascii="Segoe UI" w:eastAsia="Times New Roman" w:hAnsi="Segoe UI" w:cs="Segoe UI"/>
+          <w:color w:val="212121"/>
+          <w:sz w:val="23"/>
+          <w:szCs w:val="23"/>
+          <w:lang w:val="en-US"/>
+        </w:rPr>
+      </w:pPr>
+      <w:r>
+        <w:rPr>
+          <w:rFonts w:ascii="Arial" w:eastAsia="Times New Roman" w:hAnsi="Arial" w:cs="Arial"/>
+          <w:color w:val="1F497D"/>
+          <w:lang w:val="en-US"/>
+        </w:rPr>
+        <w:t xml:space="preserve">The layer in black and white represents forest, the darker it is, the older it is, the lighter, the younger. You see the patches of white, these are most definitely clear-cut areas. The dark patches are older patches of forest. The pink dots are your sites, and the </w:t>
+      </w:r>
+      <w:proofErr w:type="spellStart"/>
+      <w:r>
+        <w:rPr>
+          <w:rFonts w:ascii="Arial" w:eastAsia="Times New Roman" w:hAnsi="Arial" w:cs="Arial"/>
+          <w:color w:val="1F497D"/>
+          <w:lang w:val="en-US"/>
+        </w:rPr>
+        <w:t>alpha’d</w:t>
+      </w:r>
+      <w:proofErr w:type="spellEnd"/>
+      <w:r>
+        <w:rPr>
+          <w:rFonts w:ascii="Arial" w:eastAsia="Times New Roman" w:hAnsi="Arial" w:cs="Arial"/>
+          <w:color w:val="1F497D"/>
+          <w:lang w:val="en-US"/>
+        </w:rPr>
+        <w:t xml:space="preserve"> buffers around them are the 154 hectare “sample areas”. The green color represents areas where the forest layer has No Data, and are sites with, for example, agricultural areas, lakes, swamps, cities, etc. The number of filled pixels within the buffer is the coverage.</w:t>
+      </w:r>
+    </w:p>
+    <w:p>
+      <w:pPr>
+        <w:shd w:val="clear" w:color="auto" w:fill="FFFFFF"/>
+        <w:spacing w:after="0" w:line="240" w:lineRule="auto"/>
+        <w:rPr>
+          <w:rFonts w:ascii="Arial" w:eastAsia="Times New Roman" w:hAnsi="Arial" w:cs="Arial"/>
+          <w:color w:val="1F497D"/>
+          <w:lang w:val="en-US"/>
+        </w:rPr>
+      </w:pPr>
+      <w:r>
+        <w:rPr>
+          <w:rFonts w:ascii="Arial" w:eastAsia="Times New Roman" w:hAnsi="Arial" w:cs="Arial"/>
+          <w:color w:val="1F497D"/>
+          <w:lang w:val="en-US"/>
+        </w:rPr>
+        <w:t> </w:t>
+      </w:r>
+    </w:p>
+    <w:p>
+      <w:pPr>
+        <w:shd w:val="clear" w:color="auto" w:fill="FFFFFF"/>
+        <w:spacing w:after="0" w:line="240" w:lineRule="auto"/>
+        <w:rPr>
+          <w:rFonts w:ascii="Segoe UI" w:eastAsia="Times New Roman" w:hAnsi="Segoe UI" w:cs="Segoe UI"/>
+          <w:color w:val="212121"/>
+          <w:sz w:val="23"/>
+          <w:szCs w:val="23"/>
+          <w:lang w:val="en-US"/>
+        </w:rPr>
+      </w:pPr>
+    </w:p>
+    <w:p>
+      <w:pPr>
+        <w:shd w:val="clear" w:color="auto" w:fill="FFFFFF"/>
+        <w:spacing w:after="0" w:line="240" w:lineRule="auto"/>
+        <w:rPr>
+          <w:rFonts w:ascii="Segoe UI" w:eastAsia="Times New Roman" w:hAnsi="Segoe UI" w:cs="Segoe UI"/>
+          <w:color w:val="212121"/>
+          <w:sz w:val="23"/>
+          <w:szCs w:val="23"/>
+          <w:lang w:val="en-US"/>
+        </w:rPr>
+      </w:pPr>
+      <w:r>
+        <w:rPr>
+          <w:rFonts w:ascii="Arial" w:eastAsia="Times New Roman" w:hAnsi="Arial" w:cs="Arial"/>
+          <w:color w:val="1F497D"/>
+          <w:lang w:val="en-US"/>
+        </w:rPr>
+        <w:t>Hope that makes sense!</w:t>
+      </w:r>
+    </w:p>
+    <w:p>
+      <w:pPr>
+        <w:shd w:val="clear" w:color="auto" w:fill="FFFFFF"/>
+        <w:spacing w:after="0" w:line="240" w:lineRule="auto"/>
+        <w:rPr>
+          <w:rFonts w:ascii="Segoe UI" w:eastAsia="Times New Roman" w:hAnsi="Segoe UI" w:cs="Segoe UI"/>
+          <w:color w:val="212121"/>
+          <w:sz w:val="23"/>
+          <w:szCs w:val="23"/>
+          <w:lang w:val="en-US"/>
+        </w:rPr>
+      </w:pPr>
+      <w:r>
+        <w:rPr>
+          <w:rFonts w:ascii="Arial" w:eastAsia="Times New Roman" w:hAnsi="Arial" w:cs="Arial"/>
+          <w:color w:val="1F497D"/>
+          <w:lang w:val="en-US"/>
+        </w:rPr>
+        <w:t> </w:t>
+      </w:r>
+    </w:p>
+    <w:p>
+      <w:pPr>
+        <w:shd w:val="clear" w:color="auto" w:fill="FFFFFF"/>
+        <w:spacing w:after="0" w:line="240" w:lineRule="auto"/>
+        <w:rPr>
+          <w:rFonts w:ascii="Segoe UI" w:eastAsia="Times New Roman" w:hAnsi="Segoe UI" w:cs="Segoe UI"/>
+          <w:color w:val="212121"/>
+          <w:sz w:val="23"/>
+          <w:szCs w:val="23"/>
+          <w:lang w:val="en-US"/>
+        </w:rPr>
+      </w:pPr>
+      <w:r>
+        <w:rPr>
+          <w:rFonts w:ascii="Arial" w:eastAsia="Times New Roman" w:hAnsi="Arial" w:cs="Arial"/>
+          <w:color w:val="1F497D"/>
+          <w:lang w:val="en-US"/>
+        </w:rPr>
+        <w:t xml:space="preserve">Cheers, </w:t>
+      </w:r>
+      <w:proofErr w:type="spellStart"/>
+      <w:r>
+        <w:rPr>
+          <w:rFonts w:ascii="Arial" w:eastAsia="Times New Roman" w:hAnsi="Arial" w:cs="Arial"/>
+          <w:color w:val="1F497D"/>
+          <w:lang w:val="en-US"/>
+        </w:rPr>
+        <w:t>Calle</w:t>
+      </w:r>
+      <w:proofErr w:type="spellEnd"/>
+    </w:p>
+    <w:p>
+      <w:pPr>
+        <w:shd w:val="clear" w:color="auto" w:fill="FFFFFF"/>
+        <w:spacing w:after="0" w:line="240" w:lineRule="auto"/>
+        <w:rPr>
+          <w:rFonts w:ascii="Segoe UI" w:eastAsia="Times New Roman" w:hAnsi="Segoe UI" w:cs="Segoe UI"/>
+          <w:color w:val="212121"/>
+          <w:sz w:val="23"/>
+          <w:szCs w:val="23"/>
+          <w:lang w:val="en-US"/>
+        </w:rPr>
+      </w:pPr>
+      <w:r>
+        <w:rPr>
+          <w:rFonts w:ascii="Arial" w:eastAsia="Times New Roman" w:hAnsi="Arial" w:cs="Arial"/>
+          <w:color w:val="1F497D"/>
+          <w:lang w:val="en-US"/>
+        </w:rPr>
+        <w:t> </w:t>
+      </w:r>
+    </w:p>
+    <w:p>
+      <w:pPr>
+        <w:shd w:val="clear" w:color="auto" w:fill="FFFFFF"/>
+        <w:spacing w:after="0" w:line="240" w:lineRule="auto"/>
+        <w:rPr>
+          <w:rFonts w:ascii="Segoe UI" w:eastAsia="Times New Roman" w:hAnsi="Segoe UI" w:cs="Segoe UI"/>
+          <w:color w:val="212121"/>
+          <w:sz w:val="23"/>
+          <w:szCs w:val="23"/>
+          <w:lang w:val="en-US"/>
+        </w:rPr>
+      </w:pPr>
+    </w:p>
+    <w:p>
+      <w:pPr>
+        <w:spacing w:after="0" w:line="240" w:lineRule="auto"/>
+        <w:rPr>
+          <w:rFonts w:ascii="Calibri" w:eastAsia="Times New Roman" w:hAnsi="Calibri" w:cs="Times New Roman"/>
+          <w:color w:val="000000"/>
+          <w:sz w:val="24"/>
+          <w:szCs w:val="24"/>
+          <w:lang w:val="en-US"/>
+        </w:rPr>
+      </w:pPr>
+      <w:r>
+        <w:rPr>
+          <w:rFonts w:ascii="Calibri" w:eastAsia="Times New Roman" w:hAnsi="Calibri" w:cs="Times New Roman"/>
+          <w:color w:val="000000"/>
+          <w:sz w:val="24"/>
+          <w:szCs w:val="24"/>
+          <w:lang w:val="en-US"/>
+        </w:rPr>
+        <w:lastRenderedPageBreak/>
+        <w:t xml:space="preserve">Thanks </w:t>
+      </w:r>
+      <w:proofErr w:type="spellStart"/>
+      <w:r>
+        <w:rPr>
+          <w:rFonts w:ascii="Calibri" w:eastAsia="Times New Roman" w:hAnsi="Calibri" w:cs="Times New Roman"/>
+          <w:color w:val="000000"/>
+          <w:sz w:val="24"/>
+          <w:szCs w:val="24"/>
+          <w:lang w:val="en-US"/>
+        </w:rPr>
+        <w:t>Calle</w:t>
+      </w:r>
+      <w:proofErr w:type="spellEnd"/>
+      <w:r>
+        <w:rPr>
+          <w:rFonts w:ascii="Calibri" w:eastAsia="Times New Roman" w:hAnsi="Calibri" w:cs="Times New Roman"/>
+          <w:color w:val="000000"/>
+          <w:sz w:val="24"/>
+          <w:szCs w:val="24"/>
+          <w:lang w:val="en-US"/>
+        </w:rPr>
+        <w:t xml:space="preserve"> for the detailed explanation! It makes perfectly sense.</w:t>
+      </w:r>
+    </w:p>
+    <w:p>
+      <w:pPr>
+        <w:spacing w:after="0" w:line="240" w:lineRule="auto"/>
+        <w:rPr>
+          <w:rFonts w:ascii="Calibri" w:eastAsia="Times New Roman" w:hAnsi="Calibri" w:cs="Times New Roman"/>
+          <w:color w:val="000000"/>
+          <w:sz w:val="24"/>
+          <w:szCs w:val="24"/>
+          <w:lang w:val="en-US"/>
+        </w:rPr>
+      </w:pPr>
+    </w:p>
+    <w:p>
+      <w:pPr>
+        <w:spacing w:after="0" w:line="240" w:lineRule="auto"/>
+        <w:rPr>
+          <w:rFonts w:ascii="Calibri" w:eastAsia="Times New Roman" w:hAnsi="Calibri" w:cs="Times New Roman"/>
+          <w:color w:val="000000"/>
+          <w:sz w:val="24"/>
+          <w:szCs w:val="24"/>
+          <w:lang w:val="en-US"/>
+        </w:rPr>
+      </w:pPr>
+      <w:r>
+        <w:rPr>
+          <w:rFonts w:ascii="Calibri" w:eastAsia="Times New Roman" w:hAnsi="Calibri" w:cs="Times New Roman"/>
+          <w:color w:val="000000"/>
+          <w:sz w:val="24"/>
+          <w:szCs w:val="24"/>
+          <w:lang w:val="en-US"/>
+        </w:rPr>
+        <w:t xml:space="preserve">I imagine that the pixels of forest are derived from satellite images. But what about the density? Is that also calculated from satellite images? </w:t>
+      </w:r>
+      <w:proofErr w:type="gramStart"/>
+      <w:r>
+        <w:rPr>
+          <w:rFonts w:ascii="Calibri" w:eastAsia="Times New Roman" w:hAnsi="Calibri" w:cs="Times New Roman"/>
+          <w:color w:val="000000"/>
+          <w:sz w:val="24"/>
+          <w:szCs w:val="24"/>
+          <w:lang w:val="en-US"/>
+        </w:rPr>
+        <w:t>and</w:t>
+      </w:r>
+      <w:proofErr w:type="gramEnd"/>
+      <w:r>
+        <w:rPr>
+          <w:rFonts w:ascii="Calibri" w:eastAsia="Times New Roman" w:hAnsi="Calibri" w:cs="Times New Roman"/>
+          <w:color w:val="000000"/>
+          <w:sz w:val="24"/>
+          <w:szCs w:val="24"/>
+          <w:lang w:val="en-US"/>
+        </w:rPr>
+        <w:t xml:space="preserve"> the age? Do you know if there </w:t>
+      </w:r>
+      <w:proofErr w:type="gramStart"/>
+      <w:r>
+        <w:rPr>
+          <w:rFonts w:ascii="Calibri" w:eastAsia="Times New Roman" w:hAnsi="Calibri" w:cs="Times New Roman"/>
+          <w:color w:val="000000"/>
+          <w:sz w:val="24"/>
+          <w:szCs w:val="24"/>
+          <w:lang w:val="en-US"/>
+        </w:rPr>
+        <w:t>is any ground-truth</w:t>
+      </w:r>
+      <w:proofErr w:type="gramEnd"/>
+      <w:r>
+        <w:rPr>
+          <w:rFonts w:ascii="Calibri" w:eastAsia="Times New Roman" w:hAnsi="Calibri" w:cs="Times New Roman"/>
+          <w:color w:val="000000"/>
+          <w:sz w:val="24"/>
+          <w:szCs w:val="24"/>
+          <w:lang w:val="en-US"/>
+        </w:rPr>
+        <w:t> been done? I guess so, but I just can't help having questions ;)</w:t>
+      </w:r>
+    </w:p>
+    <w:p>
+      <w:pPr>
+        <w:spacing w:after="0" w:line="240" w:lineRule="auto"/>
+        <w:rPr>
+          <w:rFonts w:ascii="Calibri" w:eastAsia="Times New Roman" w:hAnsi="Calibri" w:cs="Times New Roman"/>
+          <w:color w:val="000000"/>
+          <w:sz w:val="24"/>
+          <w:szCs w:val="24"/>
+          <w:lang w:val="en-US"/>
+        </w:rPr>
+      </w:pPr>
+    </w:p>
+    <w:p>
+      <w:pPr>
+        <w:spacing w:after="0" w:line="240" w:lineRule="auto"/>
+        <w:rPr>
+          <w:rFonts w:ascii="Calibri" w:eastAsia="Times New Roman" w:hAnsi="Calibri" w:cs="Times New Roman"/>
+          <w:color w:val="000000"/>
+          <w:sz w:val="24"/>
+          <w:szCs w:val="24"/>
+          <w:lang w:val="en-US"/>
+        </w:rPr>
+      </w:pPr>
+      <w:r>
+        <w:rPr>
+          <w:rFonts w:ascii="Calibri" w:eastAsia="Times New Roman" w:hAnsi="Calibri" w:cs="Times New Roman"/>
+          <w:color w:val="000000"/>
+          <w:sz w:val="24"/>
+          <w:szCs w:val="24"/>
+          <w:lang w:val="en-US"/>
+        </w:rPr>
+        <w:t>Cheers!</w:t>
+      </w:r>
+    </w:p>
+    <w:p>
+      <w:pPr>
+        <w:spacing w:after="0" w:line="240" w:lineRule="auto"/>
+        <w:rPr>
+          <w:rFonts w:ascii="Calibri" w:eastAsia="Times New Roman" w:hAnsi="Calibri" w:cs="Times New Roman"/>
+          <w:color w:val="000000"/>
+          <w:sz w:val="24"/>
+          <w:szCs w:val="24"/>
+          <w:lang w:val="en-US"/>
+        </w:rPr>
+      </w:pPr>
+    </w:p>
+    <w:p>
+      <w:pPr>
+        <w:spacing w:after="0" w:line="240" w:lineRule="auto"/>
+        <w:rPr>
+          <w:rFonts w:ascii="Calibri" w:eastAsia="Times New Roman" w:hAnsi="Calibri" w:cs="Times New Roman"/>
+          <w:color w:val="000000"/>
+          <w:sz w:val="24"/>
+          <w:szCs w:val="24"/>
+          <w:lang w:val="en-US"/>
+        </w:rPr>
+      </w:pPr>
+      <w:r>
+        <w:rPr>
+          <w:rFonts w:ascii="Calibri" w:eastAsia="Times New Roman" w:hAnsi="Calibri" w:cs="Times New Roman"/>
+          <w:color w:val="000000"/>
+          <w:sz w:val="24"/>
+          <w:szCs w:val="24"/>
+          <w:lang w:val="en-US"/>
+        </w:rPr>
+        <w:t>Serena</w:t>
+      </w:r>
+    </w:p>
+    <w:p>
+      <w:pPr>
+        <w:rPr>
+          <w:lang w:val="en-US"/>
+        </w:rPr>
+      </w:pPr>
+    </w:p>
+    <w:p>
+      <w:pPr>
+        <w:rPr>
+          <w:lang w:val="en-US"/>
+        </w:rPr>
+      </w:pPr>
+    </w:p>
+    <w:p>
+      <w:pPr>
+        <w:shd w:val="clear" w:color="auto" w:fill="FFFFFF"/>
+        <w:spacing w:after="0" w:line="240" w:lineRule="auto"/>
+        <w:rPr>
+          <w:rFonts w:ascii="Segoe UI" w:eastAsia="Times New Roman" w:hAnsi="Segoe UI" w:cs="Segoe UI"/>
+          <w:color w:val="212121"/>
+          <w:sz w:val="23"/>
+          <w:szCs w:val="23"/>
+          <w:lang w:val="en-US"/>
+        </w:rPr>
+      </w:pPr>
+      <w:r>
+        <w:rPr>
+          <w:rFonts w:ascii="Arial" w:eastAsia="Times New Roman" w:hAnsi="Arial" w:cs="Arial"/>
+          <w:color w:val="1F497D"/>
+          <w:lang w:val="en-US"/>
+        </w:rPr>
+        <w:t>Good!</w:t>
+      </w:r>
+    </w:p>
+    <w:p>
+      <w:pPr>
+        <w:shd w:val="clear" w:color="auto" w:fill="FFFFFF"/>
+        <w:spacing w:after="0" w:line="240" w:lineRule="auto"/>
+        <w:rPr>
+          <w:rFonts w:ascii="Segoe UI" w:eastAsia="Times New Roman" w:hAnsi="Segoe UI" w:cs="Segoe UI"/>
+          <w:color w:val="212121"/>
+          <w:sz w:val="23"/>
+          <w:szCs w:val="23"/>
+          <w:lang w:val="en-US"/>
+        </w:rPr>
+      </w:pPr>
+      <w:r>
+        <w:rPr>
+          <w:rFonts w:ascii="Arial" w:eastAsia="Times New Roman" w:hAnsi="Arial" w:cs="Arial"/>
+          <w:color w:val="1F497D"/>
+          <w:lang w:val="en-US"/>
+        </w:rPr>
+        <w:t> </w:t>
+      </w:r>
+    </w:p>
+    <w:p>
+      <w:pPr>
+        <w:shd w:val="clear" w:color="auto" w:fill="FFFFFF"/>
+        <w:spacing w:after="0" w:line="240" w:lineRule="auto"/>
+        <w:rPr>
+          <w:rFonts w:ascii="Segoe UI" w:eastAsia="Times New Roman" w:hAnsi="Segoe UI" w:cs="Segoe UI"/>
+          <w:color w:val="212121"/>
+          <w:sz w:val="23"/>
+          <w:szCs w:val="23"/>
+          <w:lang w:val="en-US"/>
+        </w:rPr>
+      </w:pPr>
+      <w:r>
+        <w:rPr>
+          <w:rFonts w:ascii="Arial" w:eastAsia="Times New Roman" w:hAnsi="Arial" w:cs="Arial"/>
+          <w:color w:val="1F497D"/>
+          <w:lang w:val="en-US"/>
+        </w:rPr>
+        <w:t>No problem, it’s good to have questions towards huge chunks of data like this.</w:t>
+      </w:r>
+    </w:p>
+    <w:p>
+      <w:pPr>
+        <w:shd w:val="clear" w:color="auto" w:fill="FFFFFF"/>
+        <w:spacing w:after="0" w:line="240" w:lineRule="auto"/>
+        <w:rPr>
+          <w:rFonts w:ascii="Segoe UI" w:eastAsia="Times New Roman" w:hAnsi="Segoe UI" w:cs="Segoe UI"/>
+          <w:color w:val="212121"/>
+          <w:sz w:val="23"/>
+          <w:szCs w:val="23"/>
+          <w:lang w:val="en-US"/>
+        </w:rPr>
+      </w:pPr>
+      <w:r>
+        <w:rPr>
+          <w:rFonts w:ascii="Arial" w:eastAsia="Times New Roman" w:hAnsi="Arial" w:cs="Arial"/>
+          <w:color w:val="1F497D"/>
+          <w:lang w:val="en-US"/>
+        </w:rPr>
+        <w:t> </w:t>
+      </w:r>
+    </w:p>
+    <w:p>
+      <w:pPr>
+        <w:shd w:val="clear" w:color="auto" w:fill="FFFFFF"/>
+        <w:spacing w:after="0" w:line="240" w:lineRule="auto"/>
+        <w:rPr>
+          <w:rFonts w:ascii="Segoe UI" w:eastAsia="Times New Roman" w:hAnsi="Segoe UI" w:cs="Segoe UI"/>
+          <w:color w:val="212121"/>
+          <w:sz w:val="23"/>
+          <w:szCs w:val="23"/>
+          <w:lang w:val="en-US"/>
+        </w:rPr>
+      </w:pPr>
+      <w:r>
+        <w:rPr>
+          <w:rFonts w:ascii="Arial" w:eastAsia="Times New Roman" w:hAnsi="Arial" w:cs="Arial"/>
+          <w:color w:val="1F497D"/>
+          <w:lang w:val="en-US"/>
+        </w:rPr>
+        <w:t xml:space="preserve">The forest data is a combination of satellite data and field inventory data (called </w:t>
+      </w:r>
+      <w:proofErr w:type="spellStart"/>
+      <w:r>
+        <w:rPr>
+          <w:rFonts w:ascii="Arial" w:eastAsia="Times New Roman" w:hAnsi="Arial" w:cs="Arial"/>
+          <w:color w:val="1F497D"/>
+          <w:lang w:val="en-US"/>
+        </w:rPr>
+        <w:t>Riksskogstaxeringen</w:t>
+      </w:r>
+      <w:proofErr w:type="spellEnd"/>
+      <w:r>
+        <w:rPr>
+          <w:rFonts w:ascii="Arial" w:eastAsia="Times New Roman" w:hAnsi="Arial" w:cs="Arial"/>
+          <w:color w:val="1F497D"/>
+          <w:lang w:val="en-US"/>
+        </w:rPr>
+        <w:t xml:space="preserve"> in Swedish). In the field inventory 11000 samples are taken scattered evenly nation-wide, whereof half falls within production forest and I would guess the rest into other kinds of forest. It says the collective total sampled area is 130 ha, which is less than the buffer I chose around one of your sites. Yikes!</w:t>
+      </w:r>
+    </w:p>
+    <w:p>
+      <w:pPr>
+        <w:shd w:val="clear" w:color="auto" w:fill="FFFFFF"/>
+        <w:spacing w:after="0" w:line="240" w:lineRule="auto"/>
+        <w:rPr>
+          <w:rFonts w:ascii="Segoe UI" w:eastAsia="Times New Roman" w:hAnsi="Segoe UI" w:cs="Segoe UI"/>
+          <w:color w:val="212121"/>
+          <w:sz w:val="23"/>
+          <w:szCs w:val="23"/>
+          <w:lang w:val="en-US"/>
+        </w:rPr>
+      </w:pPr>
+      <w:r>
+        <w:rPr>
+          <w:rFonts w:ascii="Arial" w:eastAsia="Times New Roman" w:hAnsi="Arial" w:cs="Arial"/>
+          <w:color w:val="1F497D"/>
+          <w:lang w:val="en-US"/>
+        </w:rPr>
+        <w:t> </w:t>
+      </w:r>
+    </w:p>
+    <w:p>
+      <w:pPr>
+        <w:shd w:val="clear" w:color="auto" w:fill="FFFFFF"/>
+        <w:spacing w:after="0" w:line="240" w:lineRule="auto"/>
+        <w:rPr>
+          <w:rFonts w:ascii="Segoe UI" w:eastAsia="Times New Roman" w:hAnsi="Segoe UI" w:cs="Segoe UI"/>
+          <w:color w:val="212121"/>
+          <w:sz w:val="23"/>
+          <w:szCs w:val="23"/>
+          <w:lang w:val="en-US"/>
+        </w:rPr>
+      </w:pPr>
+      <w:r>
+        <w:rPr>
+          <w:rFonts w:ascii="Arial" w:eastAsia="Times New Roman" w:hAnsi="Arial" w:cs="Arial"/>
+          <w:color w:val="1F497D"/>
+          <w:lang w:val="en-US"/>
+        </w:rPr>
+        <w:t>I imagine the forest data is collected with satellites and calibrated and controlled with the field data.</w:t>
+      </w:r>
+    </w:p>
+    <w:p>
+      <w:pPr>
+        <w:shd w:val="clear" w:color="auto" w:fill="FFFFFF"/>
+        <w:spacing w:after="0" w:line="240" w:lineRule="auto"/>
+        <w:rPr>
+          <w:rFonts w:ascii="Segoe UI" w:eastAsia="Times New Roman" w:hAnsi="Segoe UI" w:cs="Segoe UI"/>
+          <w:color w:val="212121"/>
+          <w:sz w:val="23"/>
+          <w:szCs w:val="23"/>
+          <w:lang w:val="en-US"/>
+        </w:rPr>
+      </w:pPr>
+      <w:r>
+        <w:rPr>
+          <w:rFonts w:ascii="Arial" w:eastAsia="Times New Roman" w:hAnsi="Arial" w:cs="Arial"/>
+          <w:color w:val="1F497D"/>
+          <w:lang w:val="en-US"/>
+        </w:rPr>
+        <w:t> </w:t>
+      </w:r>
+    </w:p>
+    <w:p>
+      <w:pPr>
+        <w:shd w:val="clear" w:color="auto" w:fill="FFFFFF"/>
+        <w:spacing w:after="0" w:line="240" w:lineRule="auto"/>
+        <w:rPr>
+          <w:rFonts w:ascii="Segoe UI" w:eastAsia="Times New Roman" w:hAnsi="Segoe UI" w:cs="Segoe UI"/>
+          <w:color w:val="212121"/>
+          <w:sz w:val="23"/>
+          <w:szCs w:val="23"/>
+          <w:lang w:val="en-US"/>
+        </w:rPr>
+      </w:pPr>
+      <w:proofErr w:type="spellStart"/>
+      <w:r>
+        <w:rPr>
+          <w:rFonts w:ascii="Arial" w:eastAsia="Times New Roman" w:hAnsi="Arial" w:cs="Arial"/>
+          <w:color w:val="1F497D"/>
+          <w:lang w:val="en-US"/>
+        </w:rPr>
+        <w:t>Mvh</w:t>
+      </w:r>
+      <w:proofErr w:type="spellEnd"/>
+      <w:r>
+        <w:rPr>
+          <w:rFonts w:ascii="Arial" w:eastAsia="Times New Roman" w:hAnsi="Arial" w:cs="Arial"/>
+          <w:color w:val="1F497D"/>
+          <w:lang w:val="en-US"/>
+        </w:rPr>
+        <w:t xml:space="preserve"> </w:t>
+      </w:r>
+      <w:proofErr w:type="spellStart"/>
+      <w:r>
+        <w:rPr>
+          <w:rFonts w:ascii="Arial" w:eastAsia="Times New Roman" w:hAnsi="Arial" w:cs="Arial"/>
+          <w:color w:val="1F497D"/>
+          <w:lang w:val="en-US"/>
+        </w:rPr>
+        <w:t>Calle</w:t>
+      </w:r>
+      <w:proofErr w:type="spellEnd"/>
+    </w:p>
+    <w:p>
+      <w:pPr>
+        <w:rPr>
+          <w:lang w:val="en-US"/>
+        </w:rPr>
+      </w:pPr>
+      <w:bookmarkStart w:id="0" w:name="_GoBack"/>
+      <w:bookmarkEnd w:id="0"/>
     </w:p>
     <w:sectPr>
       <w:headerReference w:type="even" r:id="rId13"/>
@@ -1926,7 +3344,7 @@
   <w:style w:type="paragraph" w:default="1" w:styleId="Normal">
     <w:name w:val="Normal"/>
     <w:qFormat/>
-    <w:rsid w:val="0097381A"/>
+    <w:rsid w:val="002B1B40"/>
   </w:style>
   <w:style w:type="paragraph" w:styleId="Heading1">
     <w:name w:val="heading 1"/>
@@ -1935,7 +3353,7 @@
     <w:link w:val="Heading1Char"/>
     <w:uiPriority w:val="9"/>
     <w:qFormat/>
-    <w:rsid w:val="0097381A"/>
+    <w:rsid w:val="002B1B40"/>
     <w:pPr>
       <w:keepNext/>
       <w:keepLines/>
@@ -1958,7 +3376,7 @@
     <w:link w:val="Heading2Char"/>
     <w:uiPriority w:val="9"/>
     <w:qFormat/>
-    <w:rsid w:val="0097381A"/>
+    <w:rsid w:val="002B1B40"/>
     <w:pPr>
       <w:keepNext/>
       <w:keepLines/>
@@ -1981,7 +3399,7 @@
     <w:link w:val="Heading3Char"/>
     <w:uiPriority w:val="9"/>
     <w:qFormat/>
-    <w:rsid w:val="0097381A"/>
+    <w:rsid w:val="002B1B40"/>
     <w:pPr>
       <w:keepNext/>
       <w:keepLines/>
@@ -2003,7 +3421,7 @@
     <w:link w:val="Heading4Char"/>
     <w:uiPriority w:val="9"/>
     <w:unhideWhenUsed/>
-    <w:rsid w:val="0097381A"/>
+    <w:rsid w:val="002B1B40"/>
     <w:pPr>
       <w:keepNext/>
       <w:keepLines/>
@@ -2024,7 +3442,7 @@
     <w:uiPriority w:val="1"/>
     <w:semiHidden/>
     <w:unhideWhenUsed/>
-    <w:rsid w:val="0097381A"/>
+    <w:rsid w:val="002B1B40"/>
   </w:style>
   <w:style w:type="table" w:default="1" w:styleId="TableNormal">
     <w:name w:val="Normal Table"/>
@@ -2046,14 +3464,14 @@
     <w:uiPriority w:val="99"/>
     <w:semiHidden/>
     <w:unhideWhenUsed/>
-    <w:rsid w:val="0097381A"/>
+    <w:rsid w:val="002B1B40"/>
   </w:style>
   <w:style w:type="character" w:customStyle="1" w:styleId="Heading1Char">
     <w:name w:val="Heading 1 Char"/>
     <w:basedOn w:val="DefaultParagraphFont"/>
     <w:link w:val="Heading1"/>
     <w:uiPriority w:val="9"/>
-    <w:rsid w:val="0097381A"/>
+    <w:rsid w:val="002B1B40"/>
     <w:rPr>
       <w:rFonts w:asciiTheme="majorHAnsi" w:eastAsiaTheme="majorEastAsia" w:hAnsiTheme="majorHAnsi" w:cstheme="majorBidi"/>
       <w:bCs/>
@@ -2067,7 +3485,7 @@
     <w:basedOn w:val="DefaultParagraphFont"/>
     <w:link w:val="Heading2"/>
     <w:uiPriority w:val="9"/>
-    <w:rsid w:val="0097381A"/>
+    <w:rsid w:val="002B1B40"/>
     <w:rPr>
       <w:rFonts w:asciiTheme="majorHAnsi" w:eastAsiaTheme="majorEastAsia" w:hAnsiTheme="majorHAnsi" w:cstheme="majorBidi"/>
       <w:bCs/>
@@ -2081,7 +3499,7 @@
     <w:basedOn w:val="DefaultParagraphFont"/>
     <w:link w:val="Heading3"/>
     <w:uiPriority w:val="9"/>
-    <w:rsid w:val="0097381A"/>
+    <w:rsid w:val="002B1B40"/>
     <w:rPr>
       <w:rFonts w:eastAsiaTheme="majorEastAsia" w:cstheme="majorBidi"/>
       <w:bCs/>
@@ -2096,7 +3514,7 @@
     <w:next w:val="Normal"/>
     <w:link w:val="TitleChar"/>
     <w:uiPriority w:val="99"/>
-    <w:rsid w:val="0097381A"/>
+    <w:rsid w:val="002B1B40"/>
     <w:pPr>
       <w:keepNext/>
       <w:suppressAutoHyphens/>
@@ -2118,7 +3536,7 @@
     <w:basedOn w:val="DefaultParagraphFont"/>
     <w:link w:val="Title"/>
     <w:uiPriority w:val="99"/>
-    <w:rsid w:val="0097381A"/>
+    <w:rsid w:val="002B1B40"/>
     <w:rPr>
       <w:rFonts w:asciiTheme="majorHAnsi" w:eastAsiaTheme="majorEastAsia" w:hAnsiTheme="majorHAnsi" w:cstheme="majorBidi"/>
       <w:color w:val="000000" w:themeColor="text2" w:themeShade="BF"/>
@@ -2134,7 +3552,7 @@
     <w:link w:val="HeaderChar"/>
     <w:uiPriority w:val="99"/>
     <w:semiHidden/>
-    <w:rsid w:val="0097381A"/>
+    <w:rsid w:val="002B1B40"/>
     <w:pPr>
       <w:tabs>
         <w:tab w:val="center" w:pos="3686"/>
@@ -2153,7 +3571,7 @@
     <w:link w:val="Header"/>
     <w:uiPriority w:val="99"/>
     <w:semiHidden/>
-    <w:rsid w:val="0097381A"/>
+    <w:rsid w:val="002B1B40"/>
     <w:rPr>
       <w:rFonts w:asciiTheme="majorHAnsi" w:hAnsiTheme="majorHAnsi"/>
       <w:sz w:val="14"/>
@@ -2164,7 +3582,7 @@
     <w:basedOn w:val="Header"/>
     <w:link w:val="FooterChar"/>
     <w:uiPriority w:val="99"/>
-    <w:rsid w:val="0097381A"/>
+    <w:rsid w:val="002B1B40"/>
     <w:pPr>
       <w:tabs>
         <w:tab w:val="clear" w:pos="3686"/>
@@ -2180,7 +3598,7 @@
     <w:basedOn w:val="DefaultParagraphFont"/>
     <w:link w:val="Footer"/>
     <w:uiPriority w:val="99"/>
-    <w:rsid w:val="0097381A"/>
+    <w:rsid w:val="002B1B40"/>
     <w:rPr>
       <w:rFonts w:asciiTheme="majorHAnsi" w:hAnsiTheme="majorHAnsi"/>
       <w:sz w:val="14"/>
@@ -2192,7 +3610,7 @@
     <w:basedOn w:val="DefaultParagraphFont"/>
     <w:uiPriority w:val="99"/>
     <w:semiHidden/>
-    <w:rsid w:val="0097381A"/>
+    <w:rsid w:val="002B1B40"/>
     <w:rPr>
       <w:color w:val="808080"/>
     </w:rPr>
@@ -2204,7 +3622,7 @@
     <w:uiPriority w:val="99"/>
     <w:semiHidden/>
     <w:unhideWhenUsed/>
-    <w:rsid w:val="0097381A"/>
+    <w:rsid w:val="002B1B40"/>
     <w:pPr>
       <w:spacing w:after="0" w:line="240" w:lineRule="auto"/>
     </w:pPr>
@@ -2220,7 +3638,7 @@
     <w:link w:val="BalloonText"/>
     <w:uiPriority w:val="99"/>
     <w:semiHidden/>
-    <w:rsid w:val="0097381A"/>
+    <w:rsid w:val="002B1B40"/>
     <w:rPr>
       <w:rFonts w:ascii="Tahoma" w:hAnsi="Tahoma" w:cs="Tahoma"/>
       <w:sz w:val="16"/>
@@ -2231,7 +3649,7 @@
     <w:name w:val="Table Grid"/>
     <w:basedOn w:val="TableNormal"/>
     <w:uiPriority w:val="59"/>
-    <w:rsid w:val="0097381A"/>
+    <w:rsid w:val="002B1B40"/>
     <w:pPr>
       <w:spacing w:after="0" w:line="240" w:lineRule="auto"/>
     </w:pPr>
@@ -2254,7 +3672,7 @@
     <w:basedOn w:val="Header"/>
     <w:uiPriority w:val="99"/>
     <w:semiHidden/>
-    <w:rsid w:val="0097381A"/>
+    <w:rsid w:val="002B1B40"/>
     <w:pPr>
       <w:tabs>
         <w:tab w:val="clear" w:pos="9072"/>
@@ -2268,7 +3686,7 @@
     <w:uiPriority w:val="99"/>
     <w:semiHidden/>
     <w:qFormat/>
-    <w:rsid w:val="0097381A"/>
+    <w:rsid w:val="002B1B40"/>
     <w:rPr>
       <w:color w:val="0000FF"/>
       <w:u w:val="single"/>
@@ -2280,7 +3698,7 @@
     <w:next w:val="Normal"/>
     <w:uiPriority w:val="39"/>
     <w:semiHidden/>
-    <w:rsid w:val="0097381A"/>
+    <w:rsid w:val="002B1B40"/>
     <w:pPr>
       <w:pageBreakBefore/>
       <w:suppressAutoHyphens w:val="0"/>
@@ -2296,7 +3714,7 @@
     <w:link w:val="QuoteChar"/>
     <w:uiPriority w:val="10"/>
     <w:qFormat/>
-    <w:rsid w:val="0097381A"/>
+    <w:rsid w:val="002B1B40"/>
     <w:pPr>
       <w:spacing w:after="220"/>
       <w:ind w:left="357"/>
@@ -2312,7 +3730,7 @@
     <w:basedOn w:val="DefaultParagraphFont"/>
     <w:link w:val="Quote"/>
     <w:uiPriority w:val="10"/>
-    <w:rsid w:val="0097381A"/>
+    <w:rsid w:val="002B1B40"/>
     <w:rPr>
       <w:iCs/>
       <w:color w:val="000000" w:themeColor="text1"/>
@@ -2325,7 +3743,7 @@
     <w:next w:val="Normal"/>
     <w:uiPriority w:val="39"/>
     <w:semiHidden/>
-    <w:rsid w:val="0097381A"/>
+    <w:rsid w:val="002B1B40"/>
     <w:pPr>
       <w:spacing w:beforeLines="100" w:before="100" w:after="0"/>
     </w:pPr>
@@ -2336,7 +3754,7 @@
     <w:next w:val="Normal"/>
     <w:uiPriority w:val="99"/>
     <w:semiHidden/>
-    <w:rsid w:val="0097381A"/>
+    <w:rsid w:val="002B1B40"/>
     <w:pPr>
       <w:spacing w:after="0"/>
       <w:ind w:left="276"/>
@@ -2348,7 +3766,7 @@
     <w:next w:val="Normal"/>
     <w:uiPriority w:val="99"/>
     <w:semiHidden/>
-    <w:rsid w:val="0097381A"/>
+    <w:rsid w:val="002B1B40"/>
     <w:pPr>
       <w:spacing w:after="0"/>
       <w:ind w:left="552"/>
@@ -2358,7 +3776,7 @@
     <w:name w:val="Emphasis"/>
     <w:basedOn w:val="DefaultParagraphFont"/>
     <w:uiPriority w:val="1"/>
-    <w:rsid w:val="0097381A"/>
+    <w:rsid w:val="002B1B40"/>
     <w:rPr>
       <w:i/>
       <w:iCs/>
@@ -2370,7 +3788,7 @@
     <w:next w:val="Normal"/>
     <w:uiPriority w:val="99"/>
     <w:semiHidden/>
-    <w:rsid w:val="0097381A"/>
+    <w:rsid w:val="002B1B40"/>
     <w:pPr>
       <w:spacing w:after="100"/>
       <w:ind w:left="660"/>
@@ -2382,7 +3800,7 @@
     <w:next w:val="Normal"/>
     <w:uiPriority w:val="99"/>
     <w:semiHidden/>
-    <w:rsid w:val="0097381A"/>
+    <w:rsid w:val="002B1B40"/>
     <w:pPr>
       <w:spacing w:after="100"/>
       <w:ind w:left="880"/>
@@ -2394,7 +3812,7 @@
     <w:next w:val="Normal"/>
     <w:uiPriority w:val="99"/>
     <w:semiHidden/>
-    <w:rsid w:val="0097381A"/>
+    <w:rsid w:val="002B1B40"/>
     <w:pPr>
       <w:spacing w:after="100"/>
       <w:ind w:left="1100"/>
@@ -2406,7 +3824,7 @@
     <w:next w:val="Normal"/>
     <w:uiPriority w:val="99"/>
     <w:semiHidden/>
-    <w:rsid w:val="0097381A"/>
+    <w:rsid w:val="002B1B40"/>
     <w:pPr>
       <w:spacing w:after="100"/>
       <w:ind w:left="1320"/>
@@ -2418,7 +3836,7 @@
     <w:next w:val="Normal"/>
     <w:uiPriority w:val="99"/>
     <w:semiHidden/>
-    <w:rsid w:val="0097381A"/>
+    <w:rsid w:val="002B1B40"/>
     <w:pPr>
       <w:spacing w:after="100"/>
       <w:ind w:left="1540"/>
@@ -2430,7 +3848,7 @@
     <w:next w:val="Normal"/>
     <w:uiPriority w:val="99"/>
     <w:semiHidden/>
-    <w:rsid w:val="0097381A"/>
+    <w:rsid w:val="002B1B40"/>
     <w:pPr>
       <w:spacing w:after="100"/>
       <w:ind w:left="1760"/>
@@ -2440,7 +3858,7 @@
     <w:name w:val="Trelinjerstabell"/>
     <w:basedOn w:val="TableNormal"/>
     <w:uiPriority w:val="99"/>
-    <w:rsid w:val="0097381A"/>
+    <w:rsid w:val="002B1B40"/>
     <w:pPr>
       <w:spacing w:after="0" w:line="240" w:lineRule="auto"/>
       <w:contextualSpacing/>
@@ -2492,7 +3910,7 @@
     <w:name w:val="Light Shading"/>
     <w:basedOn w:val="Trelinjerstabell"/>
     <w:uiPriority w:val="60"/>
-    <w:rsid w:val="0097381A"/>
+    <w:rsid w:val="002B1B40"/>
     <w:rPr>
       <w:color w:val="000000" w:themeColor="text1" w:themeShade="BF"/>
     </w:rPr>
@@ -2587,7 +4005,7 @@
     <w:name w:val="Light Shading Accent 2"/>
     <w:basedOn w:val="Trelinjerstabell"/>
     <w:uiPriority w:val="60"/>
-    <w:rsid w:val="0097381A"/>
+    <w:rsid w:val="002B1B40"/>
     <w:rPr>
       <w:color w:val="9D6900" w:themeColor="accent2" w:themeShade="BF"/>
     </w:rPr>
@@ -2682,7 +4100,7 @@
     <w:name w:val="Light Shading Accent 1"/>
     <w:basedOn w:val="Trelinjerstabell"/>
     <w:uiPriority w:val="60"/>
-    <w:rsid w:val="0097381A"/>
+    <w:rsid w:val="002B1B40"/>
     <w:rPr>
       <w:color w:val="000000" w:themeColor="accent1" w:themeShade="BF"/>
     </w:rPr>
@@ -2777,7 +4195,7 @@
     <w:name w:val="Light Shading Accent 3"/>
     <w:basedOn w:val="Trelinjerstabell"/>
     <w:uiPriority w:val="60"/>
-    <w:rsid w:val="0097381A"/>
+    <w:rsid w:val="002B1B40"/>
     <w:rPr>
       <w:color w:val="743C9E" w:themeColor="accent3" w:themeShade="BF"/>
     </w:rPr>
@@ -2872,7 +4290,7 @@
     <w:name w:val="Light Shading Accent 4"/>
     <w:basedOn w:val="Trelinjerstabell"/>
     <w:uiPriority w:val="60"/>
-    <w:rsid w:val="0097381A"/>
+    <w:rsid w:val="002B1B40"/>
     <w:rPr>
       <w:color w:val="419EBC" w:themeColor="accent4" w:themeShade="BF"/>
     </w:rPr>
@@ -2967,7 +4385,7 @@
     <w:name w:val="Light Shading Accent 5"/>
     <w:basedOn w:val="Trelinjerstabell"/>
     <w:uiPriority w:val="60"/>
-    <w:rsid w:val="0097381A"/>
+    <w:rsid w:val="002B1B40"/>
     <w:rPr>
       <w:color w:val="C0BB2E" w:themeColor="accent5" w:themeShade="BF"/>
     </w:rPr>
@@ -3062,7 +4480,7 @@
     <w:name w:val="Light Shading Accent 6"/>
     <w:basedOn w:val="Trelinjerstabell"/>
     <w:uiPriority w:val="60"/>
-    <w:rsid w:val="0097381A"/>
+    <w:rsid w:val="002B1B40"/>
     <w:rPr>
       <w:color w:val="48494B" w:themeColor="accent6" w:themeShade="BF"/>
     </w:rPr>
@@ -3157,7 +4575,7 @@
     <w:name w:val="Light List"/>
     <w:basedOn w:val="Trelinjerstabell"/>
     <w:uiPriority w:val="61"/>
-    <w:rsid w:val="0097381A"/>
+    <w:rsid w:val="002B1B40"/>
     <w:tblPr>
       <w:tblStyleRowBandSize w:val="1"/>
       <w:tblStyleColBandSize w:val="1"/>
@@ -3246,7 +4664,7 @@
     <w:name w:val="Light List Accent 1"/>
     <w:basedOn w:val="Trelinjerstabell"/>
     <w:uiPriority w:val="61"/>
-    <w:rsid w:val="0097381A"/>
+    <w:rsid w:val="002B1B40"/>
     <w:tblPr>
       <w:tblStyleRowBandSize w:val="1"/>
       <w:tblStyleColBandSize w:val="1"/>
@@ -3335,7 +4753,7 @@
     <w:name w:val="Light List Accent 2"/>
     <w:basedOn w:val="Trelinjerstabell"/>
     <w:uiPriority w:val="61"/>
-    <w:rsid w:val="0097381A"/>
+    <w:rsid w:val="002B1B40"/>
     <w:tblPr>
       <w:tblStyleRowBandSize w:val="1"/>
       <w:tblStyleColBandSize w:val="1"/>
@@ -3424,7 +4842,7 @@
     <w:name w:val="Light List Accent 3"/>
     <w:basedOn w:val="Trelinjerstabell"/>
     <w:uiPriority w:val="61"/>
-    <w:rsid w:val="0097381A"/>
+    <w:rsid w:val="002B1B40"/>
     <w:tblPr>
       <w:tblStyleRowBandSize w:val="1"/>
       <w:tblStyleColBandSize w:val="1"/>
@@ -3513,7 +4931,7 @@
     <w:name w:val="Light List Accent 4"/>
     <w:basedOn w:val="Trelinjerstabell"/>
     <w:uiPriority w:val="61"/>
-    <w:rsid w:val="0097381A"/>
+    <w:rsid w:val="002B1B40"/>
     <w:tblPr>
       <w:tblStyleRowBandSize w:val="1"/>
       <w:tblStyleColBandSize w:val="1"/>
@@ -3602,7 +5020,7 @@
     <w:name w:val="Light List Accent 5"/>
     <w:basedOn w:val="Trelinjerstabell"/>
     <w:uiPriority w:val="61"/>
-    <w:rsid w:val="0097381A"/>
+    <w:rsid w:val="002B1B40"/>
     <w:tblPr>
       <w:tblStyleRowBandSize w:val="1"/>
       <w:tblStyleColBandSize w:val="1"/>
@@ -3691,7 +5109,7 @@
     <w:name w:val="Light List Accent 6"/>
     <w:basedOn w:val="Trelinjerstabell"/>
     <w:uiPriority w:val="61"/>
-    <w:rsid w:val="0097381A"/>
+    <w:rsid w:val="002B1B40"/>
     <w:tblPr>
       <w:tblStyleRowBandSize w:val="1"/>
       <w:tblStyleColBandSize w:val="1"/>
@@ -3782,7 +5200,7 @@
     <w:next w:val="Normal"/>
     <w:semiHidden/>
     <w:qFormat/>
-    <w:rsid w:val="0097381A"/>
+    <w:rsid w:val="002B1B40"/>
     <w:pPr>
       <w:pBdr>
         <w:top w:val="single" w:sz="4" w:space="12" w:color="auto"/>
@@ -3795,7 +5213,7 @@
     <w:basedOn w:val="Signaturrad"/>
     <w:next w:val="Normal"/>
     <w:uiPriority w:val="10"/>
-    <w:rsid w:val="0097381A"/>
+    <w:rsid w:val="002B1B40"/>
     <w:pPr>
       <w:ind w:right="4111"/>
     </w:pPr>
@@ -3804,7 +5222,7 @@
     <w:name w:val="Strong"/>
     <w:basedOn w:val="DefaultParagraphFont"/>
     <w:uiPriority w:val="1"/>
-    <w:rsid w:val="0097381A"/>
+    <w:rsid w:val="002B1B40"/>
     <w:rPr>
       <w:b/>
       <w:bCs/>
@@ -3814,7 +5232,7 @@
     <w:name w:val="Sidfot tabell"/>
     <w:basedOn w:val="TableNormal"/>
     <w:uiPriority w:val="99"/>
-    <w:rsid w:val="0097381A"/>
+    <w:rsid w:val="002B1B40"/>
     <w:pPr>
       <w:spacing w:after="0" w:line="240" w:lineRule="auto"/>
     </w:pPr>
@@ -3844,7 +5262,7 @@
     <w:uiPriority w:val="99"/>
     <w:semiHidden/>
     <w:unhideWhenUsed/>
-    <w:rsid w:val="0097381A"/>
+    <w:rsid w:val="002B1B40"/>
     <w:pPr>
       <w:spacing w:after="0" w:line="240" w:lineRule="auto"/>
     </w:pPr>
@@ -3859,7 +5277,7 @@
     <w:link w:val="FootnoteText"/>
     <w:uiPriority w:val="99"/>
     <w:semiHidden/>
-    <w:rsid w:val="0097381A"/>
+    <w:rsid w:val="002B1B40"/>
     <w:rPr>
       <w:sz w:val="20"/>
       <w:szCs w:val="20"/>
@@ -3871,7 +5289,7 @@
     <w:uiPriority w:val="99"/>
     <w:semiHidden/>
     <w:unhideWhenUsed/>
-    <w:rsid w:val="0097381A"/>
+    <w:rsid w:val="002B1B40"/>
     <w:rPr>
       <w:vertAlign w:val="superscript"/>
     </w:rPr>
@@ -3881,7 +5299,7 @@
     <w:basedOn w:val="DefaultParagraphFont"/>
     <w:link w:val="Heading4"/>
     <w:uiPriority w:val="9"/>
-    <w:rsid w:val="0097381A"/>
+    <w:rsid w:val="002B1B40"/>
     <w:rPr>
       <w:rFonts w:asciiTheme="majorHAnsi" w:eastAsiaTheme="majorEastAsia" w:hAnsiTheme="majorHAnsi" w:cstheme="majorBidi"/>
       <w:b/>
@@ -3895,7 +5313,7 @@
     <w:name w:val="Formatmall1"/>
     <w:basedOn w:val="DefaultParagraphFont"/>
     <w:uiPriority w:val="1"/>
-    <w:rsid w:val="0097381A"/>
+    <w:rsid w:val="002B1B40"/>
     <w:rPr>
       <w:rFonts w:asciiTheme="majorHAnsi" w:hAnsiTheme="majorHAnsi"/>
       <w:color w:val="auto"/>
@@ -3906,7 +5324,7 @@
     <w:name w:val="Sidfot mallarna"/>
     <w:basedOn w:val="DefaultParagraphFont"/>
     <w:uiPriority w:val="1"/>
-    <w:rsid w:val="0097381A"/>
+    <w:rsid w:val="002B1B40"/>
     <w:rPr>
       <w:rFonts w:asciiTheme="majorHAnsi" w:hAnsiTheme="majorHAnsi"/>
       <w:sz w:val="14"/>
@@ -3916,7 +5334,7 @@
     <w:name w:val="Sidfot mallarna grå"/>
     <w:basedOn w:val="DefaultParagraphFont"/>
     <w:uiPriority w:val="1"/>
-    <w:rsid w:val="0097381A"/>
+    <w:rsid w:val="002B1B40"/>
     <w:rPr>
       <w:color w:val="7F7F7F" w:themeColor="text1" w:themeTint="80"/>
     </w:rPr>
@@ -3925,7 +5343,7 @@
     <w:name w:val="TillfalligText"/>
     <w:basedOn w:val="Normal"/>
     <w:link w:val="TillfalligTextChar"/>
-    <w:rsid w:val="0097381A"/>
+    <w:rsid w:val="002B1B40"/>
     <w:pPr>
       <w:spacing w:after="120"/>
     </w:pPr>
@@ -3938,7 +5356,7 @@
     <w:name w:val="TillfalligText Char"/>
     <w:basedOn w:val="DefaultParagraphFont"/>
     <w:link w:val="TillfalligText"/>
-    <w:rsid w:val="0097381A"/>
+    <w:rsid w:val="002B1B40"/>
     <w:rPr>
       <w:rFonts w:cstheme="minorHAnsi"/>
       <w:bdr w:val="single" w:sz="4" w:space="0" w:color="auto"/>
@@ -3949,7 +5367,7 @@
     <w:basedOn w:val="Normal"/>
     <w:uiPriority w:val="99"/>
     <w:qFormat/>
-    <w:rsid w:val="0097381A"/>
+    <w:rsid w:val="002B1B40"/>
     <w:pPr>
       <w:numPr>
         <w:numId w:val="4"/>
@@ -3962,7 +5380,7 @@
     <w:basedOn w:val="Normal"/>
     <w:uiPriority w:val="99"/>
     <w:qFormat/>
-    <w:rsid w:val="0097381A"/>
+    <w:rsid w:val="002B1B40"/>
     <w:pPr>
       <w:numPr>
         <w:numId w:val="3"/>
@@ -3979,6 +5397,11 @@
       <w:ind w:left="720"/>
       <w:contextualSpacing/>
     </w:pPr>
+  </w:style>
+  <w:style w:type="character" w:customStyle="1" w:styleId="apple-converted-space">
+    <w:name w:val="apple-converted-space"/>
+    <w:basedOn w:val="DefaultParagraphFont"/>
+    <w:rsid w:val="002B1B40"/>
   </w:style>
 </w:styles>
 </file>
@@ -4209,19 +5632,15 @@
 </file>
 
 <file path=customXml/item1.xml><?xml version="1.0" encoding="utf-8"?>
-<p:properties xmlns:p="http://schemas.microsoft.com/office/2006/metadata/properties" xmlns:xsi="http://www.w3.org/2001/XMLSchema-instance">
-  <documentManagement/>
-</p:properties>
+<?mso-contentType ?>
+<FormTemplates xmlns="http://schemas.microsoft.com/sharepoint/v3/contenttype/forms">
+  <Display>DocumentLibraryForm</Display>
+  <Edit>DocumentLibraryForm</Edit>
+  <New>DocumentLibraryForm</New>
+</FormTemplates>
 </file>
 
 <file path=customXml/item2.xml><?xml version="1.0" encoding="utf-8"?>
-<tns:customPropertyEditors xmlns:tns="http://schemas.microsoft.com/office/2006/customDocumentInformationPanel">
-  <tns:showOnOpen>false</tns:showOnOpen>
-  <tns:defaultPropertyEditorNamespace>Standardegenskaper och egenskaper för SharePoint-bibliotek</tns:defaultPropertyEditorNamespace>
-</tns:customPropertyEditors>
-</file>
-
-<file path=customXml/item3.xml><?xml version="1.0" encoding="utf-8"?>
 <ct:contentTypeSchema xmlns:ct="http://schemas.microsoft.com/office/2006/metadata/contentType" xmlns:ma="http://schemas.microsoft.com/office/2006/metadata/properties/metaAttributes" ct:_="" ma:_="" ma:contentTypeName="Dokument" ma:contentTypeID="0x01010082F6CF5AC4B69D4CA4913C8C7806130C" ma:contentTypeVersion="0" ma:contentTypeDescription="Skapa ett nytt dokument." ma:contentTypeScope="" ma:versionID="99a8c06d041fe489a0ac81dc45f84c12">
   <xsd:schema xmlns:xsd="http://www.w3.org/2001/XMLSchema" xmlns:xs="http://www.w3.org/2001/XMLSchema" xmlns:p="http://schemas.microsoft.com/office/2006/metadata/properties" targetNamespace="http://schemas.microsoft.com/office/2006/metadata/properties" ma:root="true" ma:fieldsID="988ddc45a2a1ba233d786d3fa5db79ea">
     <xsd:element name="properties">
@@ -4335,13 +5754,17 @@
 </ct:contentTypeSchema>
 </file>
 
+<file path=customXml/item3.xml><?xml version="1.0" encoding="utf-8"?>
+<tns:customPropertyEditors xmlns:tns="http://schemas.microsoft.com/office/2006/customDocumentInformationPanel">
+  <tns:showOnOpen>false</tns:showOnOpen>
+  <tns:defaultPropertyEditorNamespace>Standardegenskaper och egenskaper för SharePoint-bibliotek</tns:defaultPropertyEditorNamespace>
+</tns:customPropertyEditors>
+</file>
+
 <file path=customXml/item4.xml><?xml version="1.0" encoding="utf-8"?>
-<?mso-contentType ?>
-<FormTemplates xmlns="http://schemas.microsoft.com/sharepoint/v3/contenttype/forms">
-  <Display>DocumentLibraryForm</Display>
-  <Edit>DocumentLibraryForm</Edit>
-  <New>DocumentLibraryForm</New>
-</FormTemplates>
+<p:properties xmlns:p="http://schemas.microsoft.com/office/2006/metadata/properties" xmlns:xsi="http://www.w3.org/2001/XMLSchema-instance">
+  <documentManagement/>
+</p:properties>
 </file>
 
 <file path=customXml/item5.xml><?xml version="1.0" encoding="utf-8"?>
@@ -4349,22 +5772,14 @@
 </file>
 
 <file path=customXml/itemProps1.xml><?xml version="1.0" encoding="utf-8"?>
-<ds:datastoreItem xmlns:ds="http://schemas.openxmlformats.org/officeDocument/2006/customXml" ds:itemID="{14B571DE-9FEF-443E-BFEF-8D8A10FF54E4}">
+<ds:datastoreItem xmlns:ds="http://schemas.openxmlformats.org/officeDocument/2006/customXml" ds:itemID="{26208C63-3BA0-4E10-999A-5A1631CE23E7}">
   <ds:schemaRefs>
-    <ds:schemaRef ds:uri="http://schemas.microsoft.com/office/2006/metadata/properties"/>
+    <ds:schemaRef ds:uri="http://schemas.microsoft.com/sharepoint/v3/contenttype/forms"/>
   </ds:schemaRefs>
 </ds:datastoreItem>
 </file>
 
 <file path=customXml/itemProps2.xml><?xml version="1.0" encoding="utf-8"?>
-<ds:datastoreItem xmlns:ds="http://schemas.openxmlformats.org/officeDocument/2006/customXml" ds:itemID="{6DA9EF7A-CCE7-4AF5-BA3C-73D4204EBDDA}">
-  <ds:schemaRefs>
-    <ds:schemaRef ds:uri="http://schemas.microsoft.com/office/2006/customDocumentInformationPanel"/>
-  </ds:schemaRefs>
-</ds:datastoreItem>
-</file>
-
-<file path=customXml/itemProps3.xml><?xml version="1.0" encoding="utf-8"?>
 <ds:datastoreItem xmlns:ds="http://schemas.openxmlformats.org/officeDocument/2006/customXml" ds:itemID="{9E139D32-C100-407F-ABC8-6BC7DACBCB79}">
   <ds:schemaRefs>
     <ds:schemaRef ds:uri="http://schemas.microsoft.com/office/2006/metadata/contentType"/>
@@ -4380,16 +5795,24 @@
 </ds:datastoreItem>
 </file>
 
+<file path=customXml/itemProps3.xml><?xml version="1.0" encoding="utf-8"?>
+<ds:datastoreItem xmlns:ds="http://schemas.openxmlformats.org/officeDocument/2006/customXml" ds:itemID="{6DA9EF7A-CCE7-4AF5-BA3C-73D4204EBDDA}">
+  <ds:schemaRefs>
+    <ds:schemaRef ds:uri="http://schemas.microsoft.com/office/2006/customDocumentInformationPanel"/>
+  </ds:schemaRefs>
+</ds:datastoreItem>
+</file>
+
 <file path=customXml/itemProps4.xml><?xml version="1.0" encoding="utf-8"?>
-<ds:datastoreItem xmlns:ds="http://schemas.openxmlformats.org/officeDocument/2006/customXml" ds:itemID="{26208C63-3BA0-4E10-999A-5A1631CE23E7}">
+<ds:datastoreItem xmlns:ds="http://schemas.openxmlformats.org/officeDocument/2006/customXml" ds:itemID="{14B571DE-9FEF-443E-BFEF-8D8A10FF54E4}">
   <ds:schemaRefs>
-    <ds:schemaRef ds:uri="http://schemas.microsoft.com/sharepoint/v3/contenttype/forms"/>
+    <ds:schemaRef ds:uri="http://schemas.microsoft.com/office/2006/metadata/properties"/>
   </ds:schemaRefs>
 </ds:datastoreItem>
 </file>
 
 <file path=customXml/itemProps5.xml><?xml version="1.0" encoding="utf-8"?>
-<ds:datastoreItem xmlns:ds="http://schemas.openxmlformats.org/officeDocument/2006/customXml" ds:itemID="{A61369BB-6016-4939-8A9C-570E789F664A}">
+<ds:datastoreItem xmlns:ds="http://schemas.openxmlformats.org/officeDocument/2006/customXml" ds:itemID="{8CC835BB-EFA9-4547-8392-7BE6A23E6CFA}">
   <ds:schemaRefs>
     <ds:schemaRef ds:uri="http://schemas.openxmlformats.org/officeDocument/2006/bibliography"/>
   </ds:schemaRefs>

</xml_diff>